<commit_message>
AutoCommit_28 декабря 2023 г. 10:38:39_SibNout2023
</commit_message>
<xml_diff>
--- a/2ОИБАС1322_ОпСис_/Проверено/Инд_2_ГорбуновИванВладимирович_2ОИБАС1322.docx
+++ b/2ОИБАС1322_ОпСис_/Проверено/Инд_2_ГорбуновИванВладимирович_2ОИБАС1322.docx
@@ -508,6 +508,14 @@
           <w:szCs w:val="28"/>
         </w:rPr>
         <w:t>3</w:t>
+      </w:r>
+      <w:r>
+        <w:rPr>
+          <w:rFonts w:ascii="Times New Roman" w:hAnsi="Times New Roman" w:cs="Times New Roman"/>
+          <w:sz w:val="28"/>
+          <w:szCs w:val="28"/>
+        </w:rPr>
+        <w:t>аеркаераеркаер</w:t>
       </w:r>
     </w:p>
     <w:p>
@@ -631,6 +639,7 @@
       <w:r>
         <w:rPr>
           <w:rFonts w:ascii="Times New Roman" w:hAnsi="Times New Roman" w:cs="Times New Roman"/>
+          <w:noProof/>
           <w:sz w:val="28"/>
           <w:szCs w:val="28"/>
         </w:rPr>
@@ -679,6 +688,7 @@
       <w:r>
         <w:rPr>
           <w:rFonts w:ascii="Times New Roman" w:hAnsi="Times New Roman" w:cs="Times New Roman"/>
+          <w:noProof/>
           <w:sz w:val="28"/>
           <w:szCs w:val="28"/>
         </w:rPr>
@@ -834,6 +844,7 @@
       <w:r>
         <w:rPr>
           <w:rFonts w:ascii="Times New Roman" w:hAnsi="Times New Roman" w:cs="Times New Roman"/>
+          <w:noProof/>
           <w:sz w:val="28"/>
           <w:szCs w:val="28"/>
         </w:rPr>
@@ -894,6 +905,7 @@
       <w:r>
         <w:rPr>
           <w:rFonts w:ascii="Times New Roman" w:hAnsi="Times New Roman" w:cs="Times New Roman"/>
+          <w:noProof/>
           <w:sz w:val="28"/>
           <w:szCs w:val="28"/>
         </w:rPr>
@@ -997,6 +1009,7 @@
       <w:r>
         <w:rPr>
           <w:rFonts w:ascii="Times New Roman" w:hAnsi="Times New Roman" w:cs="Times New Roman"/>
+          <w:noProof/>
           <w:sz w:val="28"/>
           <w:szCs w:val="28"/>
         </w:rPr>
@@ -1185,6 +1198,7 @@
       <w:r>
         <w:rPr>
           <w:rFonts w:ascii="Times New Roman" w:hAnsi="Times New Roman" w:cs="Times New Roman"/>
+          <w:noProof/>
           <w:sz w:val="28"/>
           <w:szCs w:val="28"/>
         </w:rPr>
@@ -1237,6 +1251,7 @@
       <w:r>
         <w:rPr>
           <w:rFonts w:ascii="Times New Roman" w:hAnsi="Times New Roman" w:cs="Times New Roman"/>
+          <w:noProof/>
           <w:sz w:val="28"/>
           <w:szCs w:val="28"/>
         </w:rPr>
@@ -1297,6 +1312,7 @@
       <w:r>
         <w:rPr>
           <w:rFonts w:ascii="Times New Roman" w:hAnsi="Times New Roman" w:cs="Times New Roman"/>
+          <w:noProof/>
           <w:sz w:val="28"/>
           <w:szCs w:val="28"/>
         </w:rPr>
@@ -1382,6 +1398,7 @@
       <w:r>
         <w:rPr>
           <w:rFonts w:ascii="Times New Roman" w:hAnsi="Times New Roman" w:cs="Times New Roman"/>
+          <w:noProof/>
           <w:sz w:val="28"/>
           <w:szCs w:val="28"/>
         </w:rPr>
@@ -1433,6 +1450,7 @@
       <w:r>
         <w:rPr>
           <w:rFonts w:ascii="Times New Roman" w:hAnsi="Times New Roman" w:cs="Times New Roman"/>
+          <w:noProof/>
           <w:sz w:val="28"/>
           <w:szCs w:val="28"/>
         </w:rPr>

</xml_diff>